<commit_message>
Update Aspire Digital Website HLD .docx
</commit_message>
<xml_diff>
--- a/documents/Aspire Digital Website HLD .docx
+++ b/documents/Aspire Digital Website HLD .docx
@@ -57,7 +57,11 @@
     <w:p/>
     <w:p/>
     <w:p/>
-    <w:p/>
+    <w:p>
+      <w:r>
+        <w:br w:type="page"/>
+      </w:r>
+    </w:p>
     <w:p>
       <w:pPr>
         <w:pBdr>
@@ -74,111 +78,272 @@
           <w:sz w:val="32"/>
           <w:szCs w:val="32"/>
         </w:rPr>
+        <w:lastRenderedPageBreak/>
         <w:t>Contents</w:t>
       </w:r>
     </w:p>
     <w:p>
       <w:pPr>
-        <w:pStyle w:val="ListParagraph"/>
-        <w:numPr>
-          <w:ilvl w:val="0"/>
-          <w:numId w:val="1"/>
-        </w:numPr>
-        <w:rPr>
-          <w:b/>
-          <w:bCs/>
-          <w:sz w:val="32"/>
-          <w:szCs w:val="32"/>
-        </w:rPr>
-      </w:pPr>
-      <w:r>
-        <w:rPr>
-          <w:b/>
-          <w:bCs/>
-          <w:sz w:val="32"/>
-          <w:szCs w:val="32"/>
-        </w:rPr>
+        <w:pStyle w:val="Heading1"/>
+      </w:pPr>
+      <w:r>
         <w:t>Introduction</w:t>
       </w:r>
     </w:p>
     <w:p>
       <w:pPr>
-        <w:pStyle w:val="ListParagraph"/>
-        <w:numPr>
-          <w:ilvl w:val="1"/>
-          <w:numId w:val="1"/>
-        </w:numPr>
+        <w:pStyle w:val="Heading2"/>
+      </w:pPr>
+      <w:r>
+        <w:t>Purpose</w:t>
+      </w:r>
+    </w:p>
+    <w:p>
+      <w:pPr>
+        <w:pStyle w:val="Heading2"/>
+      </w:pPr>
+      <w:r>
+        <w:t>Scope</w:t>
+      </w:r>
+    </w:p>
+    <w:p>
+      <w:pPr>
+        <w:pStyle w:val="Heading2"/>
+      </w:pPr>
+      <w:r>
+        <w:t>Definitions</w:t>
+      </w:r>
+    </w:p>
+    <w:p>
+      <w:pPr>
+        <w:pStyle w:val="Heading2"/>
+      </w:pPr>
+      <w:r>
+        <w:t>Overview</w:t>
+      </w:r>
+    </w:p>
+    <w:p>
+      <w:pPr>
+        <w:pStyle w:val="Heading1"/>
+      </w:pPr>
+      <w:r>
+        <w:t>General Description</w:t>
+      </w:r>
+    </w:p>
+    <w:p>
+      <w:pPr>
+        <w:pStyle w:val="Heading2"/>
+      </w:pPr>
+      <w:r>
+        <w:t>Tools Used</w:t>
+      </w:r>
+    </w:p>
+    <w:p>
+      <w:pPr>
+        <w:pStyle w:val="Heading2"/>
+      </w:pPr>
+      <w:r>
+        <w:t>Personnel Resources</w:t>
+      </w:r>
+    </w:p>
+    <w:p>
+      <w:pPr>
+        <w:pStyle w:val="Heading2"/>
+      </w:pPr>
+      <w:r>
+        <w:t>General Constraints</w:t>
+      </w:r>
+    </w:p>
+    <w:p>
+      <w:pPr>
+        <w:pStyle w:val="Heading2"/>
+      </w:pPr>
+      <w:r>
+        <w:t>Assumptions</w:t>
+      </w:r>
+    </w:p>
+    <w:p>
+      <w:pPr>
+        <w:pStyle w:val="Heading1"/>
+      </w:pPr>
+      <w:r>
+        <w:t>Design Details</w:t>
+      </w:r>
+    </w:p>
+    <w:p>
+      <w:pPr>
+        <w:pStyle w:val="Heading2"/>
+      </w:pPr>
+      <w:r>
+        <w:t>Features</w:t>
+      </w:r>
+    </w:p>
+    <w:p>
+      <w:pPr>
+        <w:pStyle w:val="Heading2"/>
+      </w:pPr>
+      <w:r>
+        <w:t>Major Sections</w:t>
+      </w:r>
+    </w:p>
+    <w:p>
+      <w:pPr>
+        <w:pStyle w:val="Heading2"/>
+      </w:pPr>
+      <w:r>
+        <w:t>Template</w:t>
+      </w:r>
+    </w:p>
+    <w:p>
+      <w:pPr>
+        <w:pStyle w:val="Heading3"/>
+      </w:pPr>
+      <w:r>
+        <w:t>Fonts</w:t>
+      </w:r>
+    </w:p>
+    <w:p>
+      <w:pPr>
+        <w:pStyle w:val="Heading3"/>
+      </w:pPr>
+      <w:r>
+        <w:t>Colors</w:t>
+      </w:r>
+    </w:p>
+    <w:p>
+      <w:pPr>
+        <w:pStyle w:val="Heading3"/>
+      </w:pPr>
+      <w:r>
+        <w:t>Libraries</w:t>
+      </w:r>
+    </w:p>
+    <w:p>
+      <w:pPr>
+        <w:pStyle w:val="Heading2"/>
+      </w:pPr>
+      <w:r>
+        <w:t>Wireframe Design</w:t>
+      </w:r>
+    </w:p>
+    <w:p>
+      <w:pPr>
+        <w:pStyle w:val="Heading2"/>
+      </w:pPr>
+      <w:r>
+        <w:t>Technology Architecture</w:t>
+      </w:r>
+    </w:p>
+    <w:p>
+      <w:pPr>
+        <w:pStyle w:val="Heading3"/>
+      </w:pPr>
+      <w:r>
+        <w:t>Framework</w:t>
+      </w:r>
+    </w:p>
+    <w:p>
+      <w:pPr>
+        <w:pStyle w:val="Heading3"/>
+      </w:pPr>
+      <w:r>
+        <w:t>Hosting</w:t>
+      </w:r>
+    </w:p>
+    <w:p>
+      <w:pPr>
         <w:rPr>
           <w:sz w:val="32"/>
           <w:szCs w:val="32"/>
         </w:rPr>
       </w:pPr>
-      <w:r>
+    </w:p>
+    <w:p>
+      <w:pPr>
         <w:rPr>
           <w:sz w:val="32"/>
           <w:szCs w:val="32"/>
         </w:rPr>
-        <w:t>Purpose</w:t>
-      </w:r>
-    </w:p>
-    <w:p>
-      <w:pPr>
-        <w:pStyle w:val="ListParagraph"/>
-        <w:numPr>
-          <w:ilvl w:val="1"/>
-          <w:numId w:val="1"/>
-        </w:numPr>
+      </w:pPr>
+      <w:r>
         <w:rPr>
           <w:sz w:val="32"/>
           <w:szCs w:val="32"/>
         </w:rPr>
-      </w:pPr>
-      <w:r>
-        <w:rPr>
-          <w:sz w:val="32"/>
-          <w:szCs w:val="32"/>
-        </w:rPr>
+        <w:br w:type="page"/>
+      </w:r>
+    </w:p>
+    <w:p>
+      <w:pPr>
+        <w:pStyle w:val="Heading1"/>
+        <w:numPr>
+          <w:ilvl w:val="0"/>
+          <w:numId w:val="3"/>
+        </w:numPr>
+      </w:pPr>
+      <w:r>
+        <w:lastRenderedPageBreak/>
+        <w:t>Introduction</w:t>
+      </w:r>
+    </w:p>
+    <w:p>
+      <w:pPr>
+        <w:pStyle w:val="Heading2"/>
+      </w:pPr>
+      <w:r>
+        <w:t>Purpose</w:t>
+      </w:r>
+    </w:p>
+    <w:p>
+      <w:pPr>
+        <w:ind w:left="648"/>
+      </w:pPr>
+      <w:r>
+        <w:br/>
+        <w:t>The purpose of this project is to research, design, build and deploy a website for Aspire Digital.  Our goal is to keep the current central theme while incorporating design elements and content ideas from other Tech oriented websites</w:t>
+      </w:r>
+      <w:r>
+        <w:t>.  The end-product should feel, modern, user friendly, informative, and instill a sense of buying confidence in the customer.</w:t>
+      </w:r>
+    </w:p>
+    <w:p>
+      <w:pPr>
+        <w:pStyle w:val="Heading2"/>
+      </w:pPr>
+      <w:r>
         <w:t>Scope</w:t>
       </w:r>
     </w:p>
     <w:p>
       <w:pPr>
-        <w:pStyle w:val="ListParagraph"/>
-        <w:numPr>
-          <w:ilvl w:val="1"/>
-          <w:numId w:val="1"/>
-        </w:numPr>
-        <w:rPr>
-          <w:sz w:val="32"/>
-          <w:szCs w:val="32"/>
-        </w:rPr>
-      </w:pPr>
-      <w:r>
-        <w:rPr>
-          <w:sz w:val="32"/>
-          <w:szCs w:val="32"/>
-        </w:rPr>
+        <w:pStyle w:val="Heading2"/>
+      </w:pPr>
+      <w:r>
         <w:t>Definitions</w:t>
       </w:r>
     </w:p>
     <w:p>
       <w:pPr>
-        <w:pStyle w:val="ListParagraph"/>
-        <w:numPr>
-          <w:ilvl w:val="1"/>
-          <w:numId w:val="1"/>
-        </w:numPr>
-        <w:rPr>
-          <w:sz w:val="32"/>
-          <w:szCs w:val="32"/>
-        </w:rPr>
-      </w:pPr>
-      <w:r>
-        <w:rPr>
-          <w:sz w:val="32"/>
-          <w:szCs w:val="32"/>
-        </w:rPr>
+        <w:pStyle w:val="Heading2"/>
+      </w:pPr>
+      <w:r>
         <w:t>Overview</w:t>
+      </w:r>
+    </w:p>
+    <w:p>
+      <w:pPr>
+        <w:pStyle w:val="Heading1"/>
+      </w:pPr>
+      <w:r>
+        <w:t>General Description</w:t>
+      </w:r>
+    </w:p>
+    <w:p>
+      <w:pPr>
+        <w:pStyle w:val="Heading2"/>
+      </w:pPr>
+      <w:r>
+        <w:t>Tools Used</w:t>
       </w:r>
     </w:p>
     <w:p>
@@ -186,103 +351,11 @@
         <w:pStyle w:val="ListParagraph"/>
         <w:numPr>
           <w:ilvl w:val="0"/>
-          <w:numId w:val="1"/>
+          <w:numId w:val="4"/>
         </w:numPr>
-        <w:rPr>
-          <w:b/>
-          <w:bCs/>
-          <w:sz w:val="32"/>
-          <w:szCs w:val="32"/>
-        </w:rPr>
-      </w:pPr>
-      <w:r>
-        <w:rPr>
-          <w:b/>
-          <w:bCs/>
-          <w:sz w:val="32"/>
-          <w:szCs w:val="32"/>
-        </w:rPr>
-        <w:t>General Description</w:t>
-      </w:r>
-    </w:p>
-    <w:p>
-      <w:pPr>
-        <w:pStyle w:val="ListParagraph"/>
-        <w:numPr>
-          <w:ilvl w:val="1"/>
-          <w:numId w:val="1"/>
-        </w:numPr>
-        <w:rPr>
-          <w:sz w:val="32"/>
-          <w:szCs w:val="32"/>
-        </w:rPr>
-      </w:pPr>
-      <w:r>
-        <w:rPr>
-          <w:sz w:val="32"/>
-          <w:szCs w:val="32"/>
-        </w:rPr>
-        <w:t>Tools Used</w:t>
-      </w:r>
-    </w:p>
-    <w:p>
-      <w:pPr>
-        <w:pStyle w:val="ListParagraph"/>
-        <w:numPr>
-          <w:ilvl w:val="1"/>
-          <w:numId w:val="1"/>
-        </w:numPr>
-        <w:rPr>
-          <w:sz w:val="32"/>
-          <w:szCs w:val="32"/>
-        </w:rPr>
-      </w:pPr>
-      <w:r>
-        <w:rPr>
-          <w:sz w:val="32"/>
-          <w:szCs w:val="32"/>
-        </w:rPr>
-        <w:t>Personnel Resources</w:t>
-      </w:r>
-    </w:p>
-    <w:p>
-      <w:pPr>
-        <w:pStyle w:val="ListParagraph"/>
-        <w:numPr>
-          <w:ilvl w:val="1"/>
-          <w:numId w:val="1"/>
-        </w:numPr>
-        <w:rPr>
-          <w:sz w:val="32"/>
-          <w:szCs w:val="32"/>
-        </w:rPr>
-      </w:pPr>
-      <w:r>
-        <w:rPr>
-          <w:sz w:val="32"/>
-          <w:szCs w:val="32"/>
-        </w:rPr>
-        <w:t>General Constraints</w:t>
-      </w:r>
-    </w:p>
-    <w:p>
-      <w:pPr>
-        <w:pStyle w:val="ListParagraph"/>
-        <w:numPr>
-          <w:ilvl w:val="1"/>
-          <w:numId w:val="1"/>
-        </w:numPr>
-        <w:rPr>
-          <w:sz w:val="32"/>
-          <w:szCs w:val="32"/>
-        </w:rPr>
-      </w:pPr>
-      <w:r>
-        <w:rPr>
-          <w:sz w:val="32"/>
-          <w:szCs w:val="32"/>
-        </w:rPr>
-        <w:t>Assumptions</w:t>
+      </w:pPr>
+      <w:r>
+        <w:t>HostGaitor.com (webhosting)</w:t>
       </w:r>
     </w:p>
     <w:p>
@@ -290,285 +363,249 @@
         <w:pStyle w:val="ListParagraph"/>
         <w:numPr>
           <w:ilvl w:val="0"/>
-          <w:numId w:val="1"/>
+          <w:numId w:val="4"/>
         </w:numPr>
-        <w:rPr>
-          <w:sz w:val="32"/>
-          <w:szCs w:val="32"/>
-        </w:rPr>
-      </w:pPr>
-      <w:r>
-        <w:rPr>
-          <w:b/>
-          <w:bCs/>
-          <w:sz w:val="32"/>
-          <w:szCs w:val="32"/>
-        </w:rPr>
-        <w:t>Design Details</w:t>
+      </w:pPr>
+      <w:r>
+        <w:t>Figma</w:t>
+      </w:r>
+    </w:p>
+    <w:p>
+      <w:pPr>
+        <w:pStyle w:val="Heading2"/>
+      </w:pPr>
+      <w:r>
+        <w:t>Personnel Resources</w:t>
+      </w:r>
+    </w:p>
+    <w:p>
+      <w:pPr>
+        <w:pStyle w:val="Heading2"/>
+      </w:pPr>
+      <w:r>
+        <w:t>General Constraint</w:t>
+      </w:r>
+      <w:r>
+        <w:t>s</w:t>
       </w:r>
     </w:p>
     <w:p>
       <w:pPr>
         <w:pStyle w:val="ListParagraph"/>
         <w:numPr>
-          <w:ilvl w:val="1"/>
-          <w:numId w:val="1"/>
+          <w:ilvl w:val="0"/>
+          <w:numId w:val="5"/>
         </w:numPr>
-        <w:rPr>
-          <w:sz w:val="32"/>
-          <w:szCs w:val="32"/>
-        </w:rPr>
-      </w:pPr>
-      <w:r>
-        <w:rPr>
-          <w:sz w:val="32"/>
-          <w:szCs w:val="32"/>
-        </w:rPr>
-        <w:t>Features</w:t>
+      </w:pPr>
+      <w:r>
+        <w:t>Primary and secondary colors were give</w:t>
+      </w:r>
+      <w:r>
+        <w:t>n</w:t>
+      </w:r>
+      <w:r>
+        <w:t xml:space="preserve"> to us by Robin Singh as follows:</w:t>
+      </w:r>
+    </w:p>
+    <w:p>
+      <w:pPr>
+        <w:ind w:left="1728"/>
+      </w:pPr>
+      <w:r>
+        <w:t>Primary Color: #e60000</w:t>
+      </w:r>
+      <w:r>
+        <w:br/>
+        <w:t>Secondary Color: #333333</w:t>
+      </w:r>
+    </w:p>
+    <w:p>
+      <w:pPr>
+        <w:pStyle w:val="Heading2"/>
+      </w:pPr>
+      <w:r>
+        <w:t>Assumptions</w:t>
       </w:r>
     </w:p>
     <w:p>
       <w:pPr>
         <w:pStyle w:val="ListParagraph"/>
         <w:numPr>
-          <w:ilvl w:val="1"/>
-          <w:numId w:val="1"/>
+          <w:ilvl w:val="0"/>
+          <w:numId w:val="5"/>
         </w:numPr>
-        <w:rPr>
-          <w:sz w:val="32"/>
-          <w:szCs w:val="32"/>
-        </w:rPr>
-      </w:pPr>
-      <w:r>
-        <w:rPr>
-          <w:sz w:val="32"/>
-          <w:szCs w:val="32"/>
-        </w:rPr>
-        <w:t>Major Sections</w:t>
+      </w:pPr>
+      <w:r>
+        <w:t>The new website will be hosted through HostGaitor</w:t>
       </w:r>
     </w:p>
     <w:p>
       <w:pPr>
         <w:pStyle w:val="ListParagraph"/>
         <w:numPr>
-          <w:ilvl w:val="1"/>
-          <w:numId w:val="1"/>
+          <w:ilvl w:val="0"/>
+          <w:numId w:val="5"/>
         </w:numPr>
-        <w:rPr>
-          <w:sz w:val="32"/>
-          <w:szCs w:val="32"/>
-        </w:rPr>
-      </w:pPr>
-      <w:r>
-        <w:rPr>
-          <w:sz w:val="32"/>
-          <w:szCs w:val="32"/>
-        </w:rPr>
+      </w:pPr>
+      <w:r>
+        <w:t>An Angular framework build will have no hosting issues as it is a static site.</w:t>
+      </w:r>
+    </w:p>
+    <w:p>
+      <w:pPr>
+        <w:pStyle w:val="Heading1"/>
+      </w:pPr>
+      <w:r>
+        <w:t>Design Details</w:t>
+      </w:r>
+    </w:p>
+    <w:p>
+      <w:pPr>
+        <w:pStyle w:val="Heading2"/>
+      </w:pPr>
+      <w:r>
+        <w:t>Features</w:t>
+      </w:r>
+    </w:p>
+    <w:p>
+      <w:pPr>
+        <w:pStyle w:val="Heading2"/>
+      </w:pPr>
+      <w:r>
+        <w:t>Major Sections</w:t>
+      </w:r>
+    </w:p>
+    <w:p>
+      <w:pPr>
+        <w:pStyle w:val="Heading2"/>
+      </w:pPr>
+      <w:r>
         <w:t>Template</w:t>
       </w:r>
     </w:p>
     <w:p>
       <w:pPr>
-        <w:pStyle w:val="ListParagraph"/>
+        <w:pStyle w:val="Heading3"/>
+      </w:pPr>
+      <w:r>
+        <w:t>Fonts</w:t>
+      </w:r>
+    </w:p>
+    <w:p>
+      <w:pPr>
+        <w:pStyle w:val="Heading3"/>
+      </w:pPr>
+      <w:r>
+        <w:t>Colors</w:t>
+      </w:r>
+    </w:p>
+    <w:p>
+      <w:pPr>
+        <w:ind w:left="720"/>
+      </w:pPr>
+      <w:r>
+        <w:t>Primary Color: #e60000</w:t>
+      </w:r>
+      <w:r>
+        <w:br/>
+        <w:t>Secondary Color: #333333</w:t>
+      </w:r>
+      <w:r>
+        <w:br/>
+        <w:t>Background Color: #ffffff</w:t>
+      </w:r>
+      <w:r>
+        <w:br/>
+      </w:r>
+    </w:p>
+    <w:p>
+      <w:pPr>
+        <w:pStyle w:val="Heading3"/>
+      </w:pPr>
+      <w:r>
+        <w:lastRenderedPageBreak/>
+        <w:t>Libraries</w:t>
+      </w:r>
+    </w:p>
+    <w:p>
+      <w:pPr>
+        <w:pStyle w:val="Heading2"/>
+      </w:pPr>
+      <w:r>
+        <w:t>Wireframe Design</w:t>
+      </w:r>
+    </w:p>
+    <w:p>
+      <w:pPr>
+        <w:pStyle w:val="Heading2"/>
+      </w:pPr>
+      <w:r>
+        <w:t>Technology Architecture</w:t>
+      </w:r>
+    </w:p>
+    <w:p>
+      <w:pPr>
+        <w:pStyle w:val="Heading3"/>
+      </w:pPr>
+      <w:r>
+        <w:t>Framework</w:t>
+      </w:r>
+    </w:p>
+    <w:p>
+      <w:pPr>
+        <w:pStyle w:val="Heading3"/>
+      </w:pPr>
+      <w:r>
+        <w:t>Hosting</w:t>
+      </w:r>
+    </w:p>
+    <w:p>
+      <w:pPr>
+        <w:pStyle w:val="Heading1"/>
         <w:numPr>
-          <w:ilvl w:val="2"/>
-          <w:numId w:val="1"/>
+          <w:ilvl w:val="0"/>
+          <w:numId w:val="0"/>
         </w:numPr>
-        <w:rPr>
-          <w:sz w:val="32"/>
-          <w:szCs w:val="32"/>
-        </w:rPr>
-      </w:pPr>
-      <w:r>
-        <w:rPr>
-          <w:sz w:val="32"/>
-          <w:szCs w:val="32"/>
-        </w:rPr>
-        <w:lastRenderedPageBreak/>
-        <w:t>Fonts</w:t>
-      </w:r>
-    </w:p>
-    <w:p>
-      <w:pPr>
-        <w:pStyle w:val="ListParagraph"/>
-        <w:numPr>
-          <w:ilvl w:val="2"/>
-          <w:numId w:val="1"/>
-        </w:numPr>
-        <w:rPr>
-          <w:sz w:val="32"/>
-          <w:szCs w:val="32"/>
-        </w:rPr>
-      </w:pPr>
-      <w:r>
-        <w:rPr>
-          <w:sz w:val="32"/>
-          <w:szCs w:val="32"/>
-        </w:rPr>
-        <w:t>Colors</w:t>
-      </w:r>
-    </w:p>
-    <w:p>
-      <w:pPr>
-        <w:pStyle w:val="ListParagraph"/>
-        <w:numPr>
-          <w:ilvl w:val="2"/>
-          <w:numId w:val="1"/>
-        </w:numPr>
-        <w:rPr>
-          <w:sz w:val="32"/>
-          <w:szCs w:val="32"/>
-        </w:rPr>
-      </w:pPr>
-      <w:r>
-        <w:rPr>
-          <w:sz w:val="32"/>
-          <w:szCs w:val="32"/>
-        </w:rPr>
-        <w:t>Libraries</w:t>
-      </w:r>
-    </w:p>
-    <w:p>
-      <w:pPr>
-        <w:pStyle w:val="ListParagraph"/>
-        <w:numPr>
-          <w:ilvl w:val="1"/>
-          <w:numId w:val="1"/>
-        </w:numPr>
-        <w:rPr>
-          <w:sz w:val="32"/>
-          <w:szCs w:val="32"/>
-        </w:rPr>
-      </w:pPr>
-      <w:r>
-        <w:rPr>
-          <w:sz w:val="32"/>
-          <w:szCs w:val="32"/>
-        </w:rPr>
-        <w:t>Wireframe Design</w:t>
-      </w:r>
-    </w:p>
-    <w:p>
-      <w:pPr>
-        <w:pStyle w:val="ListParagraph"/>
-        <w:numPr>
-          <w:ilvl w:val="1"/>
-          <w:numId w:val="1"/>
-        </w:numPr>
-        <w:rPr>
-          <w:sz w:val="32"/>
-          <w:szCs w:val="32"/>
-        </w:rPr>
-      </w:pPr>
-      <w:r>
-        <w:rPr>
-          <w:sz w:val="32"/>
-          <w:szCs w:val="32"/>
-        </w:rPr>
-        <w:t>Technology Architecture</w:t>
-      </w:r>
-    </w:p>
-    <w:p>
-      <w:pPr>
-        <w:pStyle w:val="ListParagraph"/>
-        <w:numPr>
-          <w:ilvl w:val="2"/>
-          <w:numId w:val="1"/>
-        </w:numPr>
-        <w:rPr>
-          <w:sz w:val="32"/>
-          <w:szCs w:val="32"/>
-        </w:rPr>
-      </w:pPr>
-      <w:r>
-        <w:rPr>
-          <w:sz w:val="32"/>
-          <w:szCs w:val="32"/>
-        </w:rPr>
-        <w:t>Framework</w:t>
-      </w:r>
-    </w:p>
-    <w:p>
-      <w:pPr>
-        <w:pStyle w:val="ListParagraph"/>
-        <w:numPr>
-          <w:ilvl w:val="2"/>
-          <w:numId w:val="1"/>
-        </w:numPr>
-        <w:rPr>
-          <w:sz w:val="32"/>
-          <w:szCs w:val="32"/>
-        </w:rPr>
-      </w:pPr>
+        <w:ind w:left="432" w:hanging="432"/>
+      </w:pPr>
+    </w:p>
+    <w:p>
+      <w:r>
+        <w:t>Color Theme from Vodophone.com</w:t>
+      </w:r>
+    </w:p>
+    <w:p>
+      <w:r>
+        <w:t>#333333 secondary</w:t>
+      </w:r>
+    </w:p>
+    <w:p>
+      <w:r>
+        <w:t>Primary #e60000</w:t>
+      </w:r>
+    </w:p>
+    <w:p/>
+    <w:p>
+      <w:r>
+        <w:t>ECENTA.com has very good content.</w:t>
+      </w:r>
+    </w:p>
+    <w:p>
+      <w:r>
+        <w:t>Jamal</w:t>
+      </w:r>
+    </w:p>
+    <w:p>
+      <w:r>
+        <w:t>HostGaitor (hot for website)</w:t>
+      </w:r>
     </w:p>
     <w:p/>
     <w:p/>
-    <w:p/>
-    <w:p/>
-    <w:p/>
-    <w:p/>
-    <w:p/>
-    <w:p/>
-    <w:p/>
-    <w:p/>
-    <w:p/>
-    <w:p/>
-    <w:p/>
-    <w:p/>
-    <w:p>
-      <w:r>
-        <w:t>Aspire Digital Website Build</w:t>
-      </w:r>
-    </w:p>
-    <w:p/>
-    <w:p>
-      <w:r>
-        <w:t>Color Theme from Vodophone.com</w:t>
-      </w:r>
-    </w:p>
-    <w:p>
-      <w:r>
-        <w:t>#333333 secondary</w:t>
-      </w:r>
-    </w:p>
-    <w:p>
-      <w:r>
-        <w:t>Primary #e60000</w:t>
-      </w:r>
-    </w:p>
-    <w:p/>
-    <w:p>
-      <w:r>
-        <w:t>ECENTA.com has very good content.</w:t>
-      </w:r>
-    </w:p>
-    <w:p>
-      <w:r>
-        <w:t>Jamal</w:t>
-      </w:r>
-    </w:p>
-    <w:p>
-      <w:proofErr w:type="spellStart"/>
-      <w:r>
-        <w:lastRenderedPageBreak/>
-        <w:t>HostGaitor</w:t>
-      </w:r>
-      <w:proofErr w:type="spellEnd"/>
-      <w:r>
-        <w:t xml:space="preserve"> (hot for website)</w:t>
-      </w:r>
-    </w:p>
-    <w:p/>
-    <w:p/>
-    <w:p>
-      <w:r>
-        <w:t xml:space="preserve">Figma for </w:t>
-      </w:r>
-      <w:proofErr w:type="spellStart"/>
-      <w:r>
-        <w:t>wireframs</w:t>
-      </w:r>
-      <w:proofErr w:type="spellEnd"/>
+    <w:p>
+      <w:r>
+        <w:t>Figma for wireframs</w:t>
+      </w:r>
     </w:p>
     <w:sectPr>
       <w:headerReference w:type="default" r:id="rId7"/>
@@ -658,23 +695,30 @@
   <w:abstractNum w:abstractNumId="0" w15:restartNumberingAfterBreak="0">
     <w:nsid w:val="07AA2424"/>
     <w:multiLevelType w:val="multilevel"/>
-    <w:tmpl w:val="0409001F"/>
+    <w:tmpl w:val="A32671A2"/>
     <w:lvl w:ilvl="0">
       <w:start w:val="1"/>
       <w:numFmt w:val="decimal"/>
-      <w:lvlText w:val="%1."/>
-      <w:lvlJc w:val="left"/>
-      <w:pPr>
-        <w:ind w:left="360" w:hanging="360"/>
-      </w:pPr>
+      <w:pStyle w:val="Heading1"/>
+      <w:lvlText w:val="%1"/>
+      <w:lvlJc w:val="left"/>
+      <w:pPr>
+        <w:ind w:left="432" w:hanging="432"/>
+      </w:pPr>
+      <w:rPr>
+        <w:rFonts w:hint="default"/>
+        <w:b/>
+        <w:i w:val="0"/>
+      </w:rPr>
     </w:lvl>
     <w:lvl w:ilvl="1">
       <w:start w:val="1"/>
       <w:numFmt w:val="decimal"/>
-      <w:lvlText w:val="%1.%2."/>
-      <w:lvlJc w:val="left"/>
-      <w:pPr>
-        <w:ind w:left="792" w:hanging="432"/>
+      <w:pStyle w:val="Heading2"/>
+      <w:lvlText w:val="%1.%2"/>
+      <w:lvlJc w:val="left"/>
+      <w:pPr>
+        <w:ind w:left="648" w:hanging="432"/>
       </w:pPr>
       <w:rPr>
         <w:rFonts w:hint="default"/>
@@ -683,69 +727,389 @@
     <w:lvl w:ilvl="2">
       <w:start w:val="1"/>
       <w:numFmt w:val="decimal"/>
-      <w:lvlText w:val="%1.%2.%3."/>
-      <w:lvlJc w:val="left"/>
-      <w:pPr>
-        <w:ind w:left="1224" w:hanging="504"/>
-      </w:pPr>
+      <w:pStyle w:val="Heading3"/>
+      <w:lvlText w:val="%1.%2.%3"/>
+      <w:lvlJc w:val="left"/>
+      <w:pPr>
+        <w:ind w:left="720" w:hanging="288"/>
+      </w:pPr>
+      <w:rPr>
+        <w:rFonts w:hint="default"/>
+      </w:rPr>
     </w:lvl>
     <w:lvl w:ilvl="3">
       <w:start w:val="1"/>
       <w:numFmt w:val="decimal"/>
-      <w:lvlText w:val="%1.%2.%3.%4."/>
-      <w:lvlJc w:val="left"/>
-      <w:pPr>
-        <w:ind w:left="1728" w:hanging="648"/>
-      </w:pPr>
+      <w:pStyle w:val="Heading4"/>
+      <w:lvlText w:val="%1.%2.%3.%4"/>
+      <w:lvlJc w:val="left"/>
+      <w:pPr>
+        <w:ind w:left="864" w:hanging="216"/>
+      </w:pPr>
+      <w:rPr>
+        <w:rFonts w:hint="default"/>
+      </w:rPr>
     </w:lvl>
     <w:lvl w:ilvl="4">
       <w:start w:val="1"/>
       <w:numFmt w:val="decimal"/>
-      <w:lvlText w:val="%1.%2.%3.%4.%5."/>
-      <w:lvlJc w:val="left"/>
-      <w:pPr>
-        <w:ind w:left="2232" w:hanging="792"/>
-      </w:pPr>
+      <w:pStyle w:val="Heading5"/>
+      <w:lvlText w:val="%1.%2.%3.%4.%5"/>
+      <w:lvlJc w:val="left"/>
+      <w:pPr>
+        <w:ind w:left="1008" w:hanging="216"/>
+      </w:pPr>
+      <w:rPr>
+        <w:rFonts w:hint="default"/>
+      </w:rPr>
     </w:lvl>
     <w:lvl w:ilvl="5">
       <w:start w:val="1"/>
       <w:numFmt w:val="decimal"/>
-      <w:lvlText w:val="%1.%2.%3.%4.%5.%6."/>
-      <w:lvlJc w:val="left"/>
-      <w:pPr>
-        <w:ind w:left="2736" w:hanging="936"/>
-      </w:pPr>
+      <w:pStyle w:val="Heading6"/>
+      <w:lvlText w:val="%1.%2.%3.%4.%5.%6"/>
+      <w:lvlJc w:val="left"/>
+      <w:pPr>
+        <w:ind w:left="1152" w:hanging="144"/>
+      </w:pPr>
+      <w:rPr>
+        <w:rFonts w:hint="default"/>
+      </w:rPr>
     </w:lvl>
     <w:lvl w:ilvl="6">
       <w:start w:val="1"/>
       <w:numFmt w:val="decimal"/>
-      <w:lvlText w:val="%1.%2.%3.%4.%5.%6.%7."/>
-      <w:lvlJc w:val="left"/>
-      <w:pPr>
-        <w:ind w:left="3240" w:hanging="1080"/>
-      </w:pPr>
+      <w:pStyle w:val="Heading7"/>
+      <w:lvlText w:val="%1.%2.%3.%4.%5.%6.%7"/>
+      <w:lvlJc w:val="left"/>
+      <w:pPr>
+        <w:ind w:left="1296" w:hanging="72"/>
+      </w:pPr>
+      <w:rPr>
+        <w:rFonts w:hint="default"/>
+      </w:rPr>
     </w:lvl>
     <w:lvl w:ilvl="7">
       <w:start w:val="1"/>
       <w:numFmt w:val="decimal"/>
-      <w:lvlText w:val="%1.%2.%3.%4.%5.%6.%7.%8."/>
-      <w:lvlJc w:val="left"/>
-      <w:pPr>
-        <w:ind w:left="3744" w:hanging="1224"/>
-      </w:pPr>
+      <w:pStyle w:val="Heading8"/>
+      <w:lvlText w:val="%1.%2.%3.%4.%5.%6.%7.%8"/>
+      <w:lvlJc w:val="left"/>
+      <w:pPr>
+        <w:ind w:left="1440" w:firstLine="0"/>
+      </w:pPr>
+      <w:rPr>
+        <w:rFonts w:hint="default"/>
+      </w:rPr>
     </w:lvl>
     <w:lvl w:ilvl="8">
       <w:start w:val="1"/>
       <w:numFmt w:val="decimal"/>
-      <w:lvlText w:val="%1.%2.%3.%4.%5.%6.%7.%8.%9."/>
-      <w:lvlJc w:val="left"/>
-      <w:pPr>
-        <w:ind w:left="4320" w:hanging="1440"/>
-      </w:pPr>
+      <w:pStyle w:val="Heading9"/>
+      <w:lvlText w:val="%1.%2.%3.%4.%5.%6.%7.%8.%9"/>
+      <w:lvlJc w:val="left"/>
+      <w:pPr>
+        <w:ind w:left="1584" w:firstLine="72"/>
+      </w:pPr>
+      <w:rPr>
+        <w:rFonts w:hint="default"/>
+      </w:rPr>
+    </w:lvl>
+  </w:abstractNum>
+  <w:abstractNum w:abstractNumId="1" w15:restartNumberingAfterBreak="0">
+    <w:nsid w:val="0C931283"/>
+    <w:multiLevelType w:val="hybridMultilevel"/>
+    <w:tmpl w:val="9A34597E"/>
+    <w:lvl w:ilvl="0" w:tplc="04090001">
+      <w:start w:val="1"/>
+      <w:numFmt w:val="bullet"/>
+      <w:lvlText w:val=""/>
+      <w:lvlJc w:val="left"/>
+      <w:pPr>
+        <w:ind w:left="1368" w:hanging="360"/>
+      </w:pPr>
+      <w:rPr>
+        <w:rFonts w:ascii="Symbol" w:hAnsi="Symbol" w:hint="default"/>
+      </w:rPr>
+    </w:lvl>
+    <w:lvl w:ilvl="1" w:tplc="04090003" w:tentative="1">
+      <w:start w:val="1"/>
+      <w:numFmt w:val="bullet"/>
+      <w:lvlText w:val="o"/>
+      <w:lvlJc w:val="left"/>
+      <w:pPr>
+        <w:ind w:left="2088" w:hanging="360"/>
+      </w:pPr>
+      <w:rPr>
+        <w:rFonts w:ascii="Courier New" w:hAnsi="Courier New" w:cs="Courier New" w:hint="default"/>
+      </w:rPr>
+    </w:lvl>
+    <w:lvl w:ilvl="2" w:tplc="04090005" w:tentative="1">
+      <w:start w:val="1"/>
+      <w:numFmt w:val="bullet"/>
+      <w:lvlText w:val=""/>
+      <w:lvlJc w:val="left"/>
+      <w:pPr>
+        <w:ind w:left="2808" w:hanging="360"/>
+      </w:pPr>
+      <w:rPr>
+        <w:rFonts w:ascii="Wingdings" w:hAnsi="Wingdings" w:hint="default"/>
+      </w:rPr>
+    </w:lvl>
+    <w:lvl w:ilvl="3" w:tplc="04090001" w:tentative="1">
+      <w:start w:val="1"/>
+      <w:numFmt w:val="bullet"/>
+      <w:lvlText w:val=""/>
+      <w:lvlJc w:val="left"/>
+      <w:pPr>
+        <w:ind w:left="3528" w:hanging="360"/>
+      </w:pPr>
+      <w:rPr>
+        <w:rFonts w:ascii="Symbol" w:hAnsi="Symbol" w:hint="default"/>
+      </w:rPr>
+    </w:lvl>
+    <w:lvl w:ilvl="4" w:tplc="04090003" w:tentative="1">
+      <w:start w:val="1"/>
+      <w:numFmt w:val="bullet"/>
+      <w:lvlText w:val="o"/>
+      <w:lvlJc w:val="left"/>
+      <w:pPr>
+        <w:ind w:left="4248" w:hanging="360"/>
+      </w:pPr>
+      <w:rPr>
+        <w:rFonts w:ascii="Courier New" w:hAnsi="Courier New" w:cs="Courier New" w:hint="default"/>
+      </w:rPr>
+    </w:lvl>
+    <w:lvl w:ilvl="5" w:tplc="04090005" w:tentative="1">
+      <w:start w:val="1"/>
+      <w:numFmt w:val="bullet"/>
+      <w:lvlText w:val=""/>
+      <w:lvlJc w:val="left"/>
+      <w:pPr>
+        <w:ind w:left="4968" w:hanging="360"/>
+      </w:pPr>
+      <w:rPr>
+        <w:rFonts w:ascii="Wingdings" w:hAnsi="Wingdings" w:hint="default"/>
+      </w:rPr>
+    </w:lvl>
+    <w:lvl w:ilvl="6" w:tplc="04090001" w:tentative="1">
+      <w:start w:val="1"/>
+      <w:numFmt w:val="bullet"/>
+      <w:lvlText w:val=""/>
+      <w:lvlJc w:val="left"/>
+      <w:pPr>
+        <w:ind w:left="5688" w:hanging="360"/>
+      </w:pPr>
+      <w:rPr>
+        <w:rFonts w:ascii="Symbol" w:hAnsi="Symbol" w:hint="default"/>
+      </w:rPr>
+    </w:lvl>
+    <w:lvl w:ilvl="7" w:tplc="04090003" w:tentative="1">
+      <w:start w:val="1"/>
+      <w:numFmt w:val="bullet"/>
+      <w:lvlText w:val="o"/>
+      <w:lvlJc w:val="left"/>
+      <w:pPr>
+        <w:ind w:left="6408" w:hanging="360"/>
+      </w:pPr>
+      <w:rPr>
+        <w:rFonts w:ascii="Courier New" w:hAnsi="Courier New" w:cs="Courier New" w:hint="default"/>
+      </w:rPr>
+    </w:lvl>
+    <w:lvl w:ilvl="8" w:tplc="04090005" w:tentative="1">
+      <w:start w:val="1"/>
+      <w:numFmt w:val="bullet"/>
+      <w:lvlText w:val=""/>
+      <w:lvlJc w:val="left"/>
+      <w:pPr>
+        <w:ind w:left="7128" w:hanging="360"/>
+      </w:pPr>
+      <w:rPr>
+        <w:rFonts w:ascii="Wingdings" w:hAnsi="Wingdings" w:hint="default"/>
+      </w:rPr>
+    </w:lvl>
+  </w:abstractNum>
+  <w:abstractNum w:abstractNumId="2" w15:restartNumberingAfterBreak="0">
+    <w:nsid w:val="75F33AB2"/>
+    <w:multiLevelType w:val="hybridMultilevel"/>
+    <w:tmpl w:val="A0E29262"/>
+    <w:lvl w:ilvl="0" w:tplc="04090001">
+      <w:start w:val="1"/>
+      <w:numFmt w:val="bullet"/>
+      <w:lvlText w:val=""/>
+      <w:lvlJc w:val="left"/>
+      <w:pPr>
+        <w:ind w:left="1368" w:hanging="360"/>
+      </w:pPr>
+      <w:rPr>
+        <w:rFonts w:ascii="Symbol" w:hAnsi="Symbol" w:hint="default"/>
+      </w:rPr>
+    </w:lvl>
+    <w:lvl w:ilvl="1" w:tplc="04090003" w:tentative="1">
+      <w:start w:val="1"/>
+      <w:numFmt w:val="bullet"/>
+      <w:lvlText w:val="o"/>
+      <w:lvlJc w:val="left"/>
+      <w:pPr>
+        <w:ind w:left="2088" w:hanging="360"/>
+      </w:pPr>
+      <w:rPr>
+        <w:rFonts w:ascii="Courier New" w:hAnsi="Courier New" w:cs="Courier New" w:hint="default"/>
+      </w:rPr>
+    </w:lvl>
+    <w:lvl w:ilvl="2" w:tplc="04090005" w:tentative="1">
+      <w:start w:val="1"/>
+      <w:numFmt w:val="bullet"/>
+      <w:lvlText w:val=""/>
+      <w:lvlJc w:val="left"/>
+      <w:pPr>
+        <w:ind w:left="2808" w:hanging="360"/>
+      </w:pPr>
+      <w:rPr>
+        <w:rFonts w:ascii="Wingdings" w:hAnsi="Wingdings" w:hint="default"/>
+      </w:rPr>
+    </w:lvl>
+    <w:lvl w:ilvl="3" w:tplc="04090001" w:tentative="1">
+      <w:start w:val="1"/>
+      <w:numFmt w:val="bullet"/>
+      <w:lvlText w:val=""/>
+      <w:lvlJc w:val="left"/>
+      <w:pPr>
+        <w:ind w:left="3528" w:hanging="360"/>
+      </w:pPr>
+      <w:rPr>
+        <w:rFonts w:ascii="Symbol" w:hAnsi="Symbol" w:hint="default"/>
+      </w:rPr>
+    </w:lvl>
+    <w:lvl w:ilvl="4" w:tplc="04090003" w:tentative="1">
+      <w:start w:val="1"/>
+      <w:numFmt w:val="bullet"/>
+      <w:lvlText w:val="o"/>
+      <w:lvlJc w:val="left"/>
+      <w:pPr>
+        <w:ind w:left="4248" w:hanging="360"/>
+      </w:pPr>
+      <w:rPr>
+        <w:rFonts w:ascii="Courier New" w:hAnsi="Courier New" w:cs="Courier New" w:hint="default"/>
+      </w:rPr>
+    </w:lvl>
+    <w:lvl w:ilvl="5" w:tplc="04090005" w:tentative="1">
+      <w:start w:val="1"/>
+      <w:numFmt w:val="bullet"/>
+      <w:lvlText w:val=""/>
+      <w:lvlJc w:val="left"/>
+      <w:pPr>
+        <w:ind w:left="4968" w:hanging="360"/>
+      </w:pPr>
+      <w:rPr>
+        <w:rFonts w:ascii="Wingdings" w:hAnsi="Wingdings" w:hint="default"/>
+      </w:rPr>
+    </w:lvl>
+    <w:lvl w:ilvl="6" w:tplc="04090001" w:tentative="1">
+      <w:start w:val="1"/>
+      <w:numFmt w:val="bullet"/>
+      <w:lvlText w:val=""/>
+      <w:lvlJc w:val="left"/>
+      <w:pPr>
+        <w:ind w:left="5688" w:hanging="360"/>
+      </w:pPr>
+      <w:rPr>
+        <w:rFonts w:ascii="Symbol" w:hAnsi="Symbol" w:hint="default"/>
+      </w:rPr>
+    </w:lvl>
+    <w:lvl w:ilvl="7" w:tplc="04090003" w:tentative="1">
+      <w:start w:val="1"/>
+      <w:numFmt w:val="bullet"/>
+      <w:lvlText w:val="o"/>
+      <w:lvlJc w:val="left"/>
+      <w:pPr>
+        <w:ind w:left="6408" w:hanging="360"/>
+      </w:pPr>
+      <w:rPr>
+        <w:rFonts w:ascii="Courier New" w:hAnsi="Courier New" w:cs="Courier New" w:hint="default"/>
+      </w:rPr>
+    </w:lvl>
+    <w:lvl w:ilvl="8" w:tplc="04090005" w:tentative="1">
+      <w:start w:val="1"/>
+      <w:numFmt w:val="bullet"/>
+      <w:lvlText w:val=""/>
+      <w:lvlJc w:val="left"/>
+      <w:pPr>
+        <w:ind w:left="7128" w:hanging="360"/>
+      </w:pPr>
+      <w:rPr>
+        <w:rFonts w:ascii="Wingdings" w:hAnsi="Wingdings" w:hint="default"/>
+      </w:rPr>
     </w:lvl>
   </w:abstractNum>
   <w:num w:numId="1" w16cid:durableId="702827297">
     <w:abstractNumId w:val="0"/>
+  </w:num>
+  <w:num w:numId="2" w16cid:durableId="2060472113">
+    <w:abstractNumId w:val="0"/>
+    <w:lvlOverride w:ilvl="0">
+      <w:startOverride w:val="1"/>
+    </w:lvlOverride>
+    <w:lvlOverride w:ilvl="1">
+      <w:startOverride w:val="1"/>
+    </w:lvlOverride>
+    <w:lvlOverride w:ilvl="2">
+      <w:startOverride w:val="1"/>
+    </w:lvlOverride>
+    <w:lvlOverride w:ilvl="3">
+      <w:startOverride w:val="1"/>
+    </w:lvlOverride>
+    <w:lvlOverride w:ilvl="4">
+      <w:startOverride w:val="1"/>
+    </w:lvlOverride>
+    <w:lvlOverride w:ilvl="5">
+      <w:startOverride w:val="1"/>
+    </w:lvlOverride>
+    <w:lvlOverride w:ilvl="6">
+      <w:startOverride w:val="1"/>
+    </w:lvlOverride>
+    <w:lvlOverride w:ilvl="7">
+      <w:startOverride w:val="1"/>
+    </w:lvlOverride>
+    <w:lvlOverride w:ilvl="8">
+      <w:startOverride w:val="1"/>
+    </w:lvlOverride>
+  </w:num>
+  <w:num w:numId="3" w16cid:durableId="1076517378">
+    <w:abstractNumId w:val="0"/>
+    <w:lvlOverride w:ilvl="0">
+      <w:startOverride w:val="1"/>
+    </w:lvlOverride>
+    <w:lvlOverride w:ilvl="1">
+      <w:startOverride w:val="1"/>
+    </w:lvlOverride>
+    <w:lvlOverride w:ilvl="2">
+      <w:startOverride w:val="1"/>
+    </w:lvlOverride>
+    <w:lvlOverride w:ilvl="3">
+      <w:startOverride w:val="1"/>
+    </w:lvlOverride>
+    <w:lvlOverride w:ilvl="4">
+      <w:startOverride w:val="1"/>
+    </w:lvlOverride>
+    <w:lvlOverride w:ilvl="5">
+      <w:startOverride w:val="1"/>
+    </w:lvlOverride>
+    <w:lvlOverride w:ilvl="6">
+      <w:startOverride w:val="1"/>
+    </w:lvlOverride>
+    <w:lvlOverride w:ilvl="7">
+      <w:startOverride w:val="1"/>
+    </w:lvlOverride>
+    <w:lvlOverride w:ilvl="8">
+      <w:startOverride w:val="1"/>
+    </w:lvlOverride>
+  </w:num>
+  <w:num w:numId="4" w16cid:durableId="188224252">
+    <w:abstractNumId w:val="1"/>
+  </w:num>
+  <w:num w:numId="5" w16cid:durableId="721254010">
+    <w:abstractNumId w:val="2"/>
   </w:num>
 </w:numbering>
 </file>
@@ -1149,6 +1513,240 @@
     <w:name w:val="Normal"/>
     <w:qFormat/>
   </w:style>
+  <w:style w:type="paragraph" w:styleId="Heading1">
+    <w:name w:val="heading 1"/>
+    <w:basedOn w:val="Normal"/>
+    <w:next w:val="Normal"/>
+    <w:link w:val="Heading1Char"/>
+    <w:uiPriority w:val="9"/>
+    <w:qFormat/>
+    <w:rsid w:val="006A7476"/>
+    <w:pPr>
+      <w:keepNext/>
+      <w:keepLines/>
+      <w:numPr>
+        <w:numId w:val="1"/>
+      </w:numPr>
+      <w:spacing w:before="240" w:after="0"/>
+      <w:outlineLvl w:val="0"/>
+    </w:pPr>
+    <w:rPr>
+      <w:rFonts w:asciiTheme="majorHAnsi" w:eastAsiaTheme="majorEastAsia" w:hAnsiTheme="majorHAnsi" w:cstheme="majorBidi"/>
+      <w:color w:val="2F5496" w:themeColor="accent1" w:themeShade="BF"/>
+      <w:sz w:val="32"/>
+      <w:szCs w:val="32"/>
+    </w:rPr>
+  </w:style>
+  <w:style w:type="paragraph" w:styleId="Heading2">
+    <w:name w:val="heading 2"/>
+    <w:basedOn w:val="Normal"/>
+    <w:next w:val="Normal"/>
+    <w:link w:val="Heading2Char"/>
+    <w:uiPriority w:val="9"/>
+    <w:unhideWhenUsed/>
+    <w:qFormat/>
+    <w:rsid w:val="006A7476"/>
+    <w:pPr>
+      <w:keepNext/>
+      <w:keepLines/>
+      <w:numPr>
+        <w:ilvl w:val="1"/>
+        <w:numId w:val="1"/>
+      </w:numPr>
+      <w:spacing w:before="40" w:after="0"/>
+      <w:outlineLvl w:val="1"/>
+    </w:pPr>
+    <w:rPr>
+      <w:rFonts w:asciiTheme="majorHAnsi" w:eastAsiaTheme="majorEastAsia" w:hAnsiTheme="majorHAnsi" w:cstheme="majorBidi"/>
+      <w:color w:val="2F5496" w:themeColor="accent1" w:themeShade="BF"/>
+      <w:sz w:val="26"/>
+      <w:szCs w:val="26"/>
+    </w:rPr>
+  </w:style>
+  <w:style w:type="paragraph" w:styleId="Heading3">
+    <w:name w:val="heading 3"/>
+    <w:basedOn w:val="Normal"/>
+    <w:next w:val="Normal"/>
+    <w:link w:val="Heading3Char"/>
+    <w:uiPriority w:val="9"/>
+    <w:unhideWhenUsed/>
+    <w:qFormat/>
+    <w:rsid w:val="006A7476"/>
+    <w:pPr>
+      <w:keepNext/>
+      <w:keepLines/>
+      <w:numPr>
+        <w:ilvl w:val="2"/>
+        <w:numId w:val="1"/>
+      </w:numPr>
+      <w:spacing w:before="40" w:after="0"/>
+      <w:outlineLvl w:val="2"/>
+    </w:pPr>
+    <w:rPr>
+      <w:rFonts w:asciiTheme="majorHAnsi" w:eastAsiaTheme="majorEastAsia" w:hAnsiTheme="majorHAnsi" w:cstheme="majorBidi"/>
+      <w:color w:val="1F3763" w:themeColor="accent1" w:themeShade="7F"/>
+    </w:rPr>
+  </w:style>
+  <w:style w:type="paragraph" w:styleId="Heading4">
+    <w:name w:val="heading 4"/>
+    <w:basedOn w:val="Normal"/>
+    <w:next w:val="Normal"/>
+    <w:link w:val="Heading4Char"/>
+    <w:uiPriority w:val="9"/>
+    <w:semiHidden/>
+    <w:unhideWhenUsed/>
+    <w:qFormat/>
+    <w:rsid w:val="006A7476"/>
+    <w:pPr>
+      <w:keepNext/>
+      <w:keepLines/>
+      <w:numPr>
+        <w:ilvl w:val="3"/>
+        <w:numId w:val="1"/>
+      </w:numPr>
+      <w:spacing w:before="40" w:after="0"/>
+      <w:outlineLvl w:val="3"/>
+    </w:pPr>
+    <w:rPr>
+      <w:rFonts w:asciiTheme="majorHAnsi" w:eastAsiaTheme="majorEastAsia" w:hAnsiTheme="majorHAnsi" w:cstheme="majorBidi"/>
+      <w:i/>
+      <w:iCs/>
+      <w:color w:val="2F5496" w:themeColor="accent1" w:themeShade="BF"/>
+    </w:rPr>
+  </w:style>
+  <w:style w:type="paragraph" w:styleId="Heading5">
+    <w:name w:val="heading 5"/>
+    <w:basedOn w:val="Normal"/>
+    <w:next w:val="Normal"/>
+    <w:link w:val="Heading5Char"/>
+    <w:uiPriority w:val="9"/>
+    <w:semiHidden/>
+    <w:unhideWhenUsed/>
+    <w:qFormat/>
+    <w:rsid w:val="006A7476"/>
+    <w:pPr>
+      <w:keepNext/>
+      <w:keepLines/>
+      <w:numPr>
+        <w:ilvl w:val="4"/>
+        <w:numId w:val="1"/>
+      </w:numPr>
+      <w:spacing w:before="40" w:after="0"/>
+      <w:outlineLvl w:val="4"/>
+    </w:pPr>
+    <w:rPr>
+      <w:rFonts w:asciiTheme="majorHAnsi" w:eastAsiaTheme="majorEastAsia" w:hAnsiTheme="majorHAnsi" w:cstheme="majorBidi"/>
+      <w:color w:val="2F5496" w:themeColor="accent1" w:themeShade="BF"/>
+    </w:rPr>
+  </w:style>
+  <w:style w:type="paragraph" w:styleId="Heading6">
+    <w:name w:val="heading 6"/>
+    <w:basedOn w:val="Normal"/>
+    <w:next w:val="Normal"/>
+    <w:link w:val="Heading6Char"/>
+    <w:uiPriority w:val="9"/>
+    <w:semiHidden/>
+    <w:unhideWhenUsed/>
+    <w:qFormat/>
+    <w:rsid w:val="006A7476"/>
+    <w:pPr>
+      <w:keepNext/>
+      <w:keepLines/>
+      <w:numPr>
+        <w:ilvl w:val="5"/>
+        <w:numId w:val="1"/>
+      </w:numPr>
+      <w:spacing w:before="40" w:after="0"/>
+      <w:outlineLvl w:val="5"/>
+    </w:pPr>
+    <w:rPr>
+      <w:rFonts w:asciiTheme="majorHAnsi" w:eastAsiaTheme="majorEastAsia" w:hAnsiTheme="majorHAnsi" w:cstheme="majorBidi"/>
+      <w:color w:val="1F3763" w:themeColor="accent1" w:themeShade="7F"/>
+    </w:rPr>
+  </w:style>
+  <w:style w:type="paragraph" w:styleId="Heading7">
+    <w:name w:val="heading 7"/>
+    <w:basedOn w:val="Normal"/>
+    <w:next w:val="Normal"/>
+    <w:link w:val="Heading7Char"/>
+    <w:uiPriority w:val="9"/>
+    <w:semiHidden/>
+    <w:unhideWhenUsed/>
+    <w:qFormat/>
+    <w:rsid w:val="006A7476"/>
+    <w:pPr>
+      <w:keepNext/>
+      <w:keepLines/>
+      <w:numPr>
+        <w:ilvl w:val="6"/>
+        <w:numId w:val="1"/>
+      </w:numPr>
+      <w:spacing w:before="40" w:after="0"/>
+      <w:outlineLvl w:val="6"/>
+    </w:pPr>
+    <w:rPr>
+      <w:rFonts w:asciiTheme="majorHAnsi" w:eastAsiaTheme="majorEastAsia" w:hAnsiTheme="majorHAnsi" w:cstheme="majorBidi"/>
+      <w:i/>
+      <w:iCs/>
+      <w:color w:val="1F3763" w:themeColor="accent1" w:themeShade="7F"/>
+    </w:rPr>
+  </w:style>
+  <w:style w:type="paragraph" w:styleId="Heading8">
+    <w:name w:val="heading 8"/>
+    <w:basedOn w:val="Normal"/>
+    <w:next w:val="Normal"/>
+    <w:link w:val="Heading8Char"/>
+    <w:uiPriority w:val="9"/>
+    <w:semiHidden/>
+    <w:unhideWhenUsed/>
+    <w:qFormat/>
+    <w:rsid w:val="006A7476"/>
+    <w:pPr>
+      <w:keepNext/>
+      <w:keepLines/>
+      <w:numPr>
+        <w:ilvl w:val="7"/>
+        <w:numId w:val="1"/>
+      </w:numPr>
+      <w:spacing w:before="40" w:after="0"/>
+      <w:outlineLvl w:val="7"/>
+    </w:pPr>
+    <w:rPr>
+      <w:rFonts w:asciiTheme="majorHAnsi" w:eastAsiaTheme="majorEastAsia" w:hAnsiTheme="majorHAnsi" w:cstheme="majorBidi"/>
+      <w:color w:val="272727" w:themeColor="text1" w:themeTint="D8"/>
+      <w:sz w:val="21"/>
+      <w:szCs w:val="21"/>
+    </w:rPr>
+  </w:style>
+  <w:style w:type="paragraph" w:styleId="Heading9">
+    <w:name w:val="heading 9"/>
+    <w:basedOn w:val="Normal"/>
+    <w:next w:val="Normal"/>
+    <w:link w:val="Heading9Char"/>
+    <w:uiPriority w:val="9"/>
+    <w:semiHidden/>
+    <w:unhideWhenUsed/>
+    <w:qFormat/>
+    <w:rsid w:val="006A7476"/>
+    <w:pPr>
+      <w:keepNext/>
+      <w:keepLines/>
+      <w:numPr>
+        <w:ilvl w:val="8"/>
+        <w:numId w:val="1"/>
+      </w:numPr>
+      <w:spacing w:before="40" w:after="0"/>
+      <w:outlineLvl w:val="8"/>
+    </w:pPr>
+    <w:rPr>
+      <w:rFonts w:asciiTheme="majorHAnsi" w:eastAsiaTheme="majorEastAsia" w:hAnsiTheme="majorHAnsi" w:cstheme="majorBidi"/>
+      <w:i/>
+      <w:iCs/>
+      <w:color w:val="272727" w:themeColor="text1" w:themeTint="D8"/>
+      <w:sz w:val="21"/>
+      <w:szCs w:val="21"/>
+    </w:rPr>
+  </w:style>
   <w:style w:type="character" w:default="1" w:styleId="DefaultParagraphFont">
     <w:name w:val="Default Paragraph Font"/>
     <w:uiPriority w:val="1"/>
@@ -1230,6 +1828,125 @@
       <w:ind w:left="720"/>
       <w:contextualSpacing/>
     </w:pPr>
+  </w:style>
+  <w:style w:type="character" w:customStyle="1" w:styleId="Heading1Char">
+    <w:name w:val="Heading 1 Char"/>
+    <w:basedOn w:val="DefaultParagraphFont"/>
+    <w:link w:val="Heading1"/>
+    <w:uiPriority w:val="9"/>
+    <w:rsid w:val="006A7476"/>
+    <w:rPr>
+      <w:rFonts w:asciiTheme="majorHAnsi" w:eastAsiaTheme="majorEastAsia" w:hAnsiTheme="majorHAnsi" w:cstheme="majorBidi"/>
+      <w:color w:val="2F5496" w:themeColor="accent1" w:themeShade="BF"/>
+      <w:sz w:val="32"/>
+      <w:szCs w:val="32"/>
+    </w:rPr>
+  </w:style>
+  <w:style w:type="character" w:customStyle="1" w:styleId="Heading2Char">
+    <w:name w:val="Heading 2 Char"/>
+    <w:basedOn w:val="DefaultParagraphFont"/>
+    <w:link w:val="Heading2"/>
+    <w:uiPriority w:val="9"/>
+    <w:rsid w:val="006A7476"/>
+    <w:rPr>
+      <w:rFonts w:asciiTheme="majorHAnsi" w:eastAsiaTheme="majorEastAsia" w:hAnsiTheme="majorHAnsi" w:cstheme="majorBidi"/>
+      <w:color w:val="2F5496" w:themeColor="accent1" w:themeShade="BF"/>
+      <w:sz w:val="26"/>
+      <w:szCs w:val="26"/>
+    </w:rPr>
+  </w:style>
+  <w:style w:type="character" w:customStyle="1" w:styleId="Heading3Char">
+    <w:name w:val="Heading 3 Char"/>
+    <w:basedOn w:val="DefaultParagraphFont"/>
+    <w:link w:val="Heading3"/>
+    <w:uiPriority w:val="9"/>
+    <w:rsid w:val="006A7476"/>
+    <w:rPr>
+      <w:rFonts w:asciiTheme="majorHAnsi" w:eastAsiaTheme="majorEastAsia" w:hAnsiTheme="majorHAnsi" w:cstheme="majorBidi"/>
+      <w:color w:val="1F3763" w:themeColor="accent1" w:themeShade="7F"/>
+    </w:rPr>
+  </w:style>
+  <w:style w:type="character" w:customStyle="1" w:styleId="Heading4Char">
+    <w:name w:val="Heading 4 Char"/>
+    <w:basedOn w:val="DefaultParagraphFont"/>
+    <w:link w:val="Heading4"/>
+    <w:uiPriority w:val="9"/>
+    <w:semiHidden/>
+    <w:rsid w:val="006A7476"/>
+    <w:rPr>
+      <w:rFonts w:asciiTheme="majorHAnsi" w:eastAsiaTheme="majorEastAsia" w:hAnsiTheme="majorHAnsi" w:cstheme="majorBidi"/>
+      <w:i/>
+      <w:iCs/>
+      <w:color w:val="2F5496" w:themeColor="accent1" w:themeShade="BF"/>
+    </w:rPr>
+  </w:style>
+  <w:style w:type="character" w:customStyle="1" w:styleId="Heading5Char">
+    <w:name w:val="Heading 5 Char"/>
+    <w:basedOn w:val="DefaultParagraphFont"/>
+    <w:link w:val="Heading5"/>
+    <w:uiPriority w:val="9"/>
+    <w:semiHidden/>
+    <w:rsid w:val="006A7476"/>
+    <w:rPr>
+      <w:rFonts w:asciiTheme="majorHAnsi" w:eastAsiaTheme="majorEastAsia" w:hAnsiTheme="majorHAnsi" w:cstheme="majorBidi"/>
+      <w:color w:val="2F5496" w:themeColor="accent1" w:themeShade="BF"/>
+    </w:rPr>
+  </w:style>
+  <w:style w:type="character" w:customStyle="1" w:styleId="Heading6Char">
+    <w:name w:val="Heading 6 Char"/>
+    <w:basedOn w:val="DefaultParagraphFont"/>
+    <w:link w:val="Heading6"/>
+    <w:uiPriority w:val="9"/>
+    <w:semiHidden/>
+    <w:rsid w:val="006A7476"/>
+    <w:rPr>
+      <w:rFonts w:asciiTheme="majorHAnsi" w:eastAsiaTheme="majorEastAsia" w:hAnsiTheme="majorHAnsi" w:cstheme="majorBidi"/>
+      <w:color w:val="1F3763" w:themeColor="accent1" w:themeShade="7F"/>
+    </w:rPr>
+  </w:style>
+  <w:style w:type="character" w:customStyle="1" w:styleId="Heading7Char">
+    <w:name w:val="Heading 7 Char"/>
+    <w:basedOn w:val="DefaultParagraphFont"/>
+    <w:link w:val="Heading7"/>
+    <w:uiPriority w:val="9"/>
+    <w:semiHidden/>
+    <w:rsid w:val="006A7476"/>
+    <w:rPr>
+      <w:rFonts w:asciiTheme="majorHAnsi" w:eastAsiaTheme="majorEastAsia" w:hAnsiTheme="majorHAnsi" w:cstheme="majorBidi"/>
+      <w:i/>
+      <w:iCs/>
+      <w:color w:val="1F3763" w:themeColor="accent1" w:themeShade="7F"/>
+    </w:rPr>
+  </w:style>
+  <w:style w:type="character" w:customStyle="1" w:styleId="Heading8Char">
+    <w:name w:val="Heading 8 Char"/>
+    <w:basedOn w:val="DefaultParagraphFont"/>
+    <w:link w:val="Heading8"/>
+    <w:uiPriority w:val="9"/>
+    <w:semiHidden/>
+    <w:rsid w:val="006A7476"/>
+    <w:rPr>
+      <w:rFonts w:asciiTheme="majorHAnsi" w:eastAsiaTheme="majorEastAsia" w:hAnsiTheme="majorHAnsi" w:cstheme="majorBidi"/>
+      <w:color w:val="272727" w:themeColor="text1" w:themeTint="D8"/>
+      <w:sz w:val="21"/>
+      <w:szCs w:val="21"/>
+    </w:rPr>
+  </w:style>
+  <w:style w:type="character" w:customStyle="1" w:styleId="Heading9Char">
+    <w:name w:val="Heading 9 Char"/>
+    <w:basedOn w:val="DefaultParagraphFont"/>
+    <w:link w:val="Heading9"/>
+    <w:uiPriority w:val="9"/>
+    <w:semiHidden/>
+    <w:rsid w:val="006A7476"/>
+    <w:rPr>
+      <w:rFonts w:asciiTheme="majorHAnsi" w:eastAsiaTheme="majorEastAsia" w:hAnsiTheme="majorHAnsi" w:cstheme="majorBidi"/>
+      <w:i/>
+      <w:iCs/>
+      <w:color w:val="272727" w:themeColor="text1" w:themeTint="D8"/>
+      <w:sz w:val="21"/>
+      <w:szCs w:val="21"/>
+    </w:rPr>
   </w:style>
 </w:styles>
 </file>

</xml_diff>